<commit_message>
Finished, added pinout table
</commit_message>
<xml_diff>
--- a/ece_528L_Simon_Says_Final_Report.docx
+++ b/ece_528L_Simon_Says_Final_Report.docx
@@ -661,11 +661,9 @@
             <w:r>
               <w:t xml:space="preserve">PMOD Color Sensor </w:t>
             </w:r>
-            <w:proofErr w:type="spellStart"/>
             <w:r>
-              <w:t>Digilent</w:t>
+              <w:t>Diligent</w:t>
             </w:r>
-            <w:proofErr w:type="spellEnd"/>
           </w:p>
         </w:tc>
         <w:tc>
@@ -708,6 +706,102 @@
     </w:p>
     <w:p>
       <w:pPr>
+        <w:rPr>
+          <w:rFonts w:ascii="Arial" w:hAnsi="Arial" w:cs="Arial"/>
+          <w:b/>
+          <w:bCs/>
+        </w:rPr>
+      </w:pPr>
+      <w:r>
+        <w:rPr>
+          <w:rFonts w:ascii="Arial" w:hAnsi="Arial" w:cs="Arial"/>
+          <w:b/>
+          <w:bCs/>
+        </w:rPr>
+        <w:drawing>
+          <wp:inline distT="0" distB="0" distL="0" distR="0" wp14:anchorId="1B4DF255" wp14:editId="2D28237C">
+            <wp:extent cx="4287492" cy="2486025"/>
+            <wp:effectExtent l="0" t="0" r="0" b="0"/>
+            <wp:docPr id="769641331" name="Picture 1" descr="A table with text and numbers&#10;&#10;AI-generated content may be incorrect."/>
+            <wp:cNvGraphicFramePr>
+              <a:graphicFrameLocks xmlns:a="http://schemas.openxmlformats.org/drawingml/2006/main" noChangeAspect="1"/>
+            </wp:cNvGraphicFramePr>
+            <a:graphic xmlns:a="http://schemas.openxmlformats.org/drawingml/2006/main">
+              <a:graphicData uri="http://schemas.openxmlformats.org/drawingml/2006/picture">
+                <pic:pic xmlns:pic="http://schemas.openxmlformats.org/drawingml/2006/picture">
+                  <pic:nvPicPr>
+                    <pic:cNvPr id="769641331" name="Picture 1" descr="A table with text and numbers&#10;&#10;AI-generated content may be incorrect."/>
+                    <pic:cNvPicPr/>
+                  </pic:nvPicPr>
+                  <pic:blipFill>
+                    <a:blip r:embed="rId9"/>
+                    <a:stretch>
+                      <a:fillRect/>
+                    </a:stretch>
+                  </pic:blipFill>
+                  <pic:spPr>
+                    <a:xfrm>
+                      <a:off x="0" y="0"/>
+                      <a:ext cx="4291133" cy="2488136"/>
+                    </a:xfrm>
+                    <a:prstGeom prst="rect">
+                      <a:avLst/>
+                    </a:prstGeom>
+                  </pic:spPr>
+                </pic:pic>
+              </a:graphicData>
+            </a:graphic>
+          </wp:inline>
+        </w:drawing>
+      </w:r>
+    </w:p>
+    <w:p>
+      <w:pPr>
+        <w:pStyle w:val="Caption"/>
+        <w:rPr>
+          <w:rFonts w:ascii="Arial" w:hAnsi="Arial" w:cs="Arial"/>
+          <w:sz w:val="20"/>
+          <w:szCs w:val="20"/>
+        </w:rPr>
+      </w:pPr>
+      <w:r>
+        <w:rPr>
+          <w:rFonts w:ascii="Arial" w:hAnsi="Arial" w:cs="Arial"/>
+          <w:b/>
+          <w:bCs/>
+          <w:sz w:val="20"/>
+          <w:szCs w:val="20"/>
+        </w:rPr>
+        <w:t>Table 1</w:t>
+      </w:r>
+      <w:r>
+        <w:rPr>
+          <w:rFonts w:ascii="Arial" w:hAnsi="Arial" w:cs="Arial"/>
+          <w:b/>
+          <w:bCs/>
+          <w:sz w:val="20"/>
+          <w:szCs w:val="20"/>
+        </w:rPr>
+        <w:t>:</w:t>
+      </w:r>
+      <w:r>
+        <w:rPr>
+          <w:rFonts w:ascii="Arial" w:hAnsi="Arial" w:cs="Arial"/>
+          <w:sz w:val="20"/>
+          <w:szCs w:val="20"/>
+        </w:rPr>
+        <w:t xml:space="preserve"> </w:t>
+      </w:r>
+      <w:r>
+        <w:rPr>
+          <w:sz w:val="22"/>
+          <w:szCs w:val="22"/>
+        </w:rPr>
+        <w:t>Pinout between MSP432 board and PMOD Color Sensor</w:t>
+      </w:r>
+    </w:p>
+    <w:p>
+      <w:pPr>
         <w:keepNext/>
         <w:ind w:firstLine="720"/>
         <w:rPr>
@@ -720,7 +814,15 @@
           <w:rFonts w:ascii="Arial" w:hAnsi="Arial" w:cs="Arial"/>
           <w:lang w:val="en-US"/>
         </w:rPr>
-        <w:t>To ensure reliable detection, the raw RGBC values from the PMOD Color sensor were closely monitored and calibrated before use. The system captured repeated samples at 50 ms intervals, allowing the calibration routine to normalize variations caused by lighting, sensor drift, or surface reflections. By observing the numerical ranges of red, green, and blue outputs in real time, we verified that each color produced a consistent and distinguishable signature. Thresholds were then tuned so that green, red, and yellow could be cleanly separated, while unknown or noisy readings were safely ignored. This validation process confirmed that the sensor data was stable enough for pattern recognition, with minimal overlap between color clusters and predictable behavior across multiple trials.</w:t>
+        <w:t xml:space="preserve">To ensure reliable detection, the raw RGBC values from the PMOD Color sensor were closely monitored and calibrated before use. The system captured repeated samples at 50 ms intervals, allowing the calibration routine to normalize variations caused by lighting, sensor drift, or surface reflections. By observing the numerical ranges of red, green, and blue outputs in real time, we verified that each color produced a consistent and distinguishable signature. Thresholds were then tuned so that green, red, and yellow could be cleanly separated, while unknown or noisy readings were safely ignored. This validation process confirmed that the </w:t>
+      </w:r>
+      <w:r>
+        <w:rPr>
+          <w:rFonts w:ascii="Arial" w:hAnsi="Arial" w:cs="Arial"/>
+          <w:lang w:val="en-US"/>
+        </w:rPr>
+        <w:lastRenderedPageBreak/>
+        <w:t>sensor data was stable enough for pattern recognition, with minimal overlap between color clusters and predictable behavior across multiple trials.</w:t>
       </w:r>
     </w:p>
     <w:p>
@@ -748,15 +850,13 @@
         </w:rPr>
         <w:t xml:space="preserve">Once the color values were verified, the detection logic implemented a structured sequence-recognition system. The program generates a random four-color pattern and displays it to the user with timed LED outputs. During operation, each measured color is passed through the detection function and then held briefly to eliminate flicker or noise. The </w:t>
       </w:r>
-      <w:proofErr w:type="spellStart"/>
       <w:r>
         <w:rPr>
           <w:rFonts w:ascii="Arial" w:hAnsi="Arial" w:cs="Arial"/>
           <w:lang w:val="en-US"/>
         </w:rPr>
-        <w:t>CheckPattern</w:t>
-      </w:r>
-      <w:proofErr w:type="spellEnd"/>
+        <w:t>Check Pattern</w:t>
+      </w:r>
       <w:r>
         <w:rPr>
           <w:rFonts w:ascii="Arial" w:hAnsi="Arial" w:cs="Arial"/>
@@ -797,7 +897,6 @@
         <w:rPr>
           <w:noProof/>
         </w:rPr>
-        <w:lastRenderedPageBreak/>
         <w:drawing>
           <wp:inline distT="0" distB="0" distL="0" distR="0" wp14:anchorId="745FD8D0" wp14:editId="7C9CA13F">
             <wp:extent cx="3297938" cy="3143250"/>
@@ -816,7 +915,7 @@
                     </pic:cNvPicPr>
                   </pic:nvPicPr>
                   <pic:blipFill>
-                    <a:blip r:embed="rId9">
+                    <a:blip r:embed="rId10">
                       <a:extLst>
                         <a:ext uri="{28A0092B-C50C-407E-A947-70E740481C1C}">
                           <a14:useLocalDpi xmlns:a14="http://schemas.microsoft.com/office/drawing/2010/main" val="0"/>
@@ -901,119 +1000,80 @@
           <w:sz w:val="22"/>
           <w:szCs w:val="22"/>
         </w:rPr>
-        <w:t>Generate_Random_</w:t>
-      </w:r>
-      <w:proofErr w:type="gramStart"/>
+        <w:t>Generate_Random_Pattern</w:t>
+      </w:r>
+      <w:proofErr w:type="spellEnd"/>
       <w:r>
         <w:rPr>
           <w:sz w:val="22"/>
           <w:szCs w:val="22"/>
         </w:rPr>
-        <w:t>Pattern</w:t>
-      </w:r>
-      <w:proofErr w:type="spellEnd"/>
+        <w:t>()</w:t>
+      </w:r>
       <w:r>
         <w:rPr>
           <w:sz w:val="22"/>
           <w:szCs w:val="22"/>
         </w:rPr>
-        <w:t>(</w:t>
-      </w:r>
-      <w:proofErr w:type="gramEnd"/>
+        <w:t xml:space="preserve"> &amp; </w:t>
+      </w:r>
+      <w:proofErr w:type="spellStart"/>
       <w:r>
         <w:rPr>
           <w:sz w:val="22"/>
           <w:szCs w:val="22"/>
         </w:rPr>
-        <w:t>)</w:t>
-      </w:r>
+        <w:t>Show_Pattern</w:t>
+      </w:r>
+      <w:proofErr w:type="spellEnd"/>
       <w:r>
         <w:rPr>
           <w:sz w:val="22"/>
           <w:szCs w:val="22"/>
         </w:rPr>
-        <w:t xml:space="preserve"> &amp; </w:t>
-      </w:r>
-      <w:proofErr w:type="spellStart"/>
+        <w:t>()</w:t>
+      </w:r>
       <w:r>
         <w:rPr>
           <w:sz w:val="22"/>
           <w:szCs w:val="22"/>
         </w:rPr>
-        <w:t>Show</w:t>
+        <w:t xml:space="preserve"> </w:t>
       </w:r>
       <w:r>
         <w:rPr>
           <w:sz w:val="22"/>
           <w:szCs w:val="22"/>
         </w:rPr>
-        <w:t>_</w:t>
-      </w:r>
-      <w:proofErr w:type="gramStart"/>
+        <w:t>f</w:t>
+      </w:r>
       <w:r>
         <w:rPr>
           <w:sz w:val="22"/>
           <w:szCs w:val="22"/>
         </w:rPr>
-        <w:t>Pattern</w:t>
-      </w:r>
-      <w:proofErr w:type="spellEnd"/>
+        <w:t>unction</w:t>
+      </w:r>
       <w:r>
         <w:rPr>
           <w:sz w:val="22"/>
           <w:szCs w:val="22"/>
         </w:rPr>
-        <w:t>(</w:t>
-      </w:r>
-      <w:proofErr w:type="gramEnd"/>
+        <w:t>s</w:t>
+      </w:r>
       <w:r>
         <w:rPr>
           <w:sz w:val="22"/>
           <w:szCs w:val="22"/>
         </w:rPr>
-        <w:t>)</w:t>
-      </w:r>
+        <w:t xml:space="preserve"> in </w:t>
+      </w:r>
+      <w:proofErr w:type="spellStart"/>
       <w:r>
         <w:rPr>
           <w:sz w:val="22"/>
           <w:szCs w:val="22"/>
         </w:rPr>
-        <w:t xml:space="preserve"> </w:t>
-      </w:r>
-      <w:r>
-        <w:rPr>
-          <w:sz w:val="22"/>
-          <w:szCs w:val="22"/>
-        </w:rPr>
-        <w:t>f</w:t>
-      </w:r>
-      <w:r>
-        <w:rPr>
-          <w:sz w:val="22"/>
-          <w:szCs w:val="22"/>
-        </w:rPr>
-        <w:t>unction</w:t>
-      </w:r>
-      <w:r>
-        <w:rPr>
-          <w:sz w:val="22"/>
-          <w:szCs w:val="22"/>
-        </w:rPr>
-        <w:t>s</w:t>
-      </w:r>
-      <w:r>
-        <w:rPr>
-          <w:sz w:val="22"/>
-          <w:szCs w:val="22"/>
-        </w:rPr>
-        <w:t xml:space="preserve"> in </w:t>
-      </w:r>
-      <w:proofErr w:type="spellStart"/>
-      <w:r>
-        <w:rPr>
-          <w:sz w:val="22"/>
-          <w:szCs w:val="22"/>
-        </w:rPr>
         <w:t>main.c</w:t>
       </w:r>
       <w:proofErr w:type="spellEnd"/>
@@ -1030,6 +1090,7 @@
         <w:rPr>
           <w:noProof/>
         </w:rPr>
+        <w:lastRenderedPageBreak/>
         <w:drawing>
           <wp:inline distT="0" distB="0" distL="0" distR="0" wp14:anchorId="24A1C13F" wp14:editId="26416E22">
             <wp:extent cx="3049558" cy="2895600"/>
@@ -1048,7 +1109,7 @@
                     </pic:cNvPicPr>
                   </pic:nvPicPr>
                   <pic:blipFill>
-                    <a:blip r:embed="rId10">
+                    <a:blip r:embed="rId11">
                       <a:extLst>
                         <a:ext uri="{28A0092B-C50C-407E-A947-70E740481C1C}">
                           <a14:useLocalDpi xmlns:a14="http://schemas.microsoft.com/office/drawing/2010/main" val="0"/>
@@ -1110,7 +1171,7 @@
                     </pic:cNvPicPr>
                   </pic:nvPicPr>
                   <pic:blipFill>
-                    <a:blip r:embed="rId11">
+                    <a:blip r:embed="rId12">
                       <a:extLst>
                         <a:ext uri="{28A0092B-C50C-407E-A947-70E740481C1C}">
                           <a14:useLocalDpi xmlns:a14="http://schemas.microsoft.com/office/drawing/2010/main" val="0"/>
@@ -1195,31 +1256,31 @@
           <w:sz w:val="22"/>
           <w:szCs w:val="22"/>
         </w:rPr>
-        <w:t>Detect_</w:t>
-      </w:r>
-      <w:proofErr w:type="gramStart"/>
+        <w:t>Detect_Color</w:t>
+      </w:r>
+      <w:proofErr w:type="spellEnd"/>
       <w:r>
         <w:rPr>
           <w:sz w:val="22"/>
           <w:szCs w:val="22"/>
         </w:rPr>
-        <w:t>Color</w:t>
-      </w:r>
-      <w:proofErr w:type="spellEnd"/>
+        <w:t xml:space="preserve">() &amp; </w:t>
+      </w:r>
+      <w:proofErr w:type="spellStart"/>
       <w:r>
         <w:rPr>
           <w:sz w:val="22"/>
           <w:szCs w:val="22"/>
         </w:rPr>
-        <w:t>(</w:t>
-      </w:r>
-      <w:proofErr w:type="gramEnd"/>
+        <w:t>Hold_Color</w:t>
+      </w:r>
+      <w:proofErr w:type="spellEnd"/>
       <w:r>
         <w:rPr>
           <w:sz w:val="22"/>
           <w:szCs w:val="22"/>
         </w:rPr>
-        <w:t xml:space="preserve">) &amp; </w:t>
+        <w:t xml:space="preserve">() functions in </w:t>
       </w:r>
       <w:proofErr w:type="spellStart"/>
       <w:r>
@@ -1227,38 +1288,6 @@
           <w:sz w:val="22"/>
           <w:szCs w:val="22"/>
         </w:rPr>
-        <w:t>Hold_</w:t>
-      </w:r>
-      <w:proofErr w:type="gramStart"/>
-      <w:r>
-        <w:rPr>
-          <w:sz w:val="22"/>
-          <w:szCs w:val="22"/>
-        </w:rPr>
-        <w:t>Color</w:t>
-      </w:r>
-      <w:proofErr w:type="spellEnd"/>
-      <w:r>
-        <w:rPr>
-          <w:sz w:val="22"/>
-          <w:szCs w:val="22"/>
-        </w:rPr>
-        <w:t>(</w:t>
-      </w:r>
-      <w:proofErr w:type="gramEnd"/>
-      <w:r>
-        <w:rPr>
-          <w:sz w:val="22"/>
-          <w:szCs w:val="22"/>
-        </w:rPr>
-        <w:t xml:space="preserve">) functions in </w:t>
-      </w:r>
-      <w:proofErr w:type="spellStart"/>
-      <w:r>
-        <w:rPr>
-          <w:sz w:val="22"/>
-          <w:szCs w:val="22"/>
-        </w:rPr>
         <w:t>main.c</w:t>
       </w:r>
       <w:proofErr w:type="spellEnd"/>
@@ -1280,9 +1309,9 @@
         </w:rPr>
         <w:lastRenderedPageBreak/>
         <w:drawing>
-          <wp:inline distT="0" distB="0" distL="0" distR="0" wp14:anchorId="5BCA4D32" wp14:editId="0753AF7B">
-            <wp:extent cx="3726537" cy="4162425"/>
-            <wp:effectExtent l="0" t="0" r="7620" b="0"/>
+          <wp:inline distT="0" distB="0" distL="0" distR="0" wp14:anchorId="5BCA4D32" wp14:editId="29F92577">
+            <wp:extent cx="3436601" cy="3838575"/>
+            <wp:effectExtent l="0" t="0" r="0" b="0"/>
             <wp:docPr id="537552574" name="Picture 4" descr="A screenshot of a computer program&#10;&#10;AI-generated content may be incorrect."/>
             <wp:cNvGraphicFramePr>
               <a:graphicFrameLocks xmlns:a="http://schemas.openxmlformats.org/drawingml/2006/main" noChangeAspect="1"/>
@@ -1297,7 +1326,7 @@
                     </pic:cNvPicPr>
                   </pic:nvPicPr>
                   <pic:blipFill>
-                    <a:blip r:embed="rId12">
+                    <a:blip r:embed="rId13">
                       <a:extLst>
                         <a:ext uri="{28A0092B-C50C-407E-A947-70E740481C1C}">
                           <a14:useLocalDpi xmlns:a14="http://schemas.microsoft.com/office/drawing/2010/main" val="0"/>
@@ -1312,7 +1341,7 @@
                   <pic:spPr bwMode="auto">
                     <a:xfrm>
                       <a:off x="0" y="0"/>
-                      <a:ext cx="3731374" cy="4167828"/>
+                      <a:ext cx="3442544" cy="3845213"/>
                     </a:xfrm>
                     <a:prstGeom prst="rect">
                       <a:avLst/>
@@ -1376,28 +1405,12 @@
         </w:rPr>
         <w:t xml:space="preserve"> </w:t>
       </w:r>
-      <w:proofErr w:type="gramStart"/>
       <w:r>
         <w:rPr>
           <w:sz w:val="22"/>
           <w:szCs w:val="22"/>
         </w:rPr>
-        <w:t>main</w:t>
-      </w:r>
-      <w:r>
-        <w:rPr>
-          <w:sz w:val="22"/>
-          <w:szCs w:val="22"/>
-        </w:rPr>
-        <w:t>(</w:t>
-      </w:r>
-      <w:proofErr w:type="gramEnd"/>
-      <w:r>
-        <w:rPr>
-          <w:sz w:val="22"/>
-          <w:szCs w:val="22"/>
-        </w:rPr>
-        <w:t xml:space="preserve">) functions in </w:t>
+        <w:t xml:space="preserve">main() functions in </w:t>
       </w:r>
       <w:proofErr w:type="spellStart"/>
       <w:r>
@@ -1442,7 +1455,7 @@
                     </pic:cNvPicPr>
                   </pic:nvPicPr>
                   <pic:blipFill>
-                    <a:blip r:embed="rId13">
+                    <a:blip r:embed="rId14">
                       <a:extLst>
                         <a:ext uri="{28A0092B-C50C-407E-A947-70E740481C1C}">
                           <a14:useLocalDpi xmlns:a14="http://schemas.microsoft.com/office/drawing/2010/main" val="0"/>
@@ -1526,37 +1539,7 @@
           <w:sz w:val="22"/>
           <w:szCs w:val="22"/>
         </w:rPr>
-        <w:t>Polling Method</w:t>
-      </w:r>
-      <w:r>
-        <w:rPr>
-          <w:sz w:val="22"/>
-          <w:szCs w:val="22"/>
-        </w:rPr>
-        <w:t xml:space="preserve"> in </w:t>
-      </w:r>
-      <w:proofErr w:type="gramStart"/>
-      <w:r>
-        <w:rPr>
-          <w:sz w:val="22"/>
-          <w:szCs w:val="22"/>
-        </w:rPr>
-        <w:t>main</w:t>
-      </w:r>
-      <w:r>
-        <w:rPr>
-          <w:sz w:val="22"/>
-          <w:szCs w:val="22"/>
-        </w:rPr>
-        <w:t>(</w:t>
-      </w:r>
-      <w:proofErr w:type="gramEnd"/>
-      <w:r>
-        <w:rPr>
-          <w:sz w:val="22"/>
-          <w:szCs w:val="22"/>
-        </w:rPr>
-        <w:t>) function</w:t>
+        <w:t>Polling Method in main() function</w:t>
       </w:r>
     </w:p>
     <w:p>
@@ -1616,7 +1599,7 @@
                     </pic:cNvPicPr>
                   </pic:nvPicPr>
                   <pic:blipFill>
-                    <a:blip r:embed="rId14">
+                    <a:blip r:embed="rId15">
                       <a:extLst>
                         <a:ext uri="{28A0092B-C50C-407E-A947-70E740481C1C}">
                           <a14:useLocalDpi xmlns:a14="http://schemas.microsoft.com/office/drawing/2010/main" val="0"/>
@@ -1696,7 +1679,6 @@
         <w:t xml:space="preserve"> </w:t>
       </w:r>
       <w:proofErr w:type="spellStart"/>
-      <w:proofErr w:type="gramStart"/>
       <w:r>
         <w:rPr>
           <w:sz w:val="22"/>
@@ -1710,38 +1692,7 @@
           <w:sz w:val="22"/>
           <w:szCs w:val="22"/>
         </w:rPr>
-        <w:t>(</w:t>
-      </w:r>
-      <w:proofErr w:type="gramEnd"/>
-      <w:r>
-        <w:rPr>
-          <w:sz w:val="22"/>
-          <w:szCs w:val="22"/>
-        </w:rPr>
-        <w:t>)</w:t>
-      </w:r>
-      <w:r>
-        <w:rPr>
-          <w:sz w:val="22"/>
-          <w:szCs w:val="22"/>
-        </w:rPr>
-        <w:t xml:space="preserve"> in </w:t>
-      </w:r>
-      <w:proofErr w:type="gramStart"/>
-      <w:r>
-        <w:rPr>
-          <w:sz w:val="22"/>
-          <w:szCs w:val="22"/>
-        </w:rPr>
-        <w:t>main(</w:t>
-      </w:r>
-      <w:proofErr w:type="gramEnd"/>
-      <w:r>
-        <w:rPr>
-          <w:sz w:val="22"/>
-          <w:szCs w:val="22"/>
-        </w:rPr>
-        <w:t>) function</w:t>
+        <w:t>() in main() function</w:t>
       </w:r>
     </w:p>
     <w:p>
@@ -1772,7 +1723,7 @@
                     </pic:cNvPicPr>
                   </pic:nvPicPr>
                   <pic:blipFill>
-                    <a:blip r:embed="rId15">
+                    <a:blip r:embed="rId16">
                       <a:extLst>
                         <a:ext uri="{28A0092B-C50C-407E-A947-70E740481C1C}">
                           <a14:useLocalDpi xmlns:a14="http://schemas.microsoft.com/office/drawing/2010/main" val="0"/>
@@ -1832,7 +1783,7 @@
                     </pic:cNvPicPr>
                   </pic:nvPicPr>
                   <pic:blipFill>
-                    <a:blip r:embed="rId16">
+                    <a:blip r:embed="rId17">
                       <a:extLst>
                         <a:ext uri="{28A0092B-C50C-407E-A947-70E740481C1C}">
                           <a14:useLocalDpi xmlns:a14="http://schemas.microsoft.com/office/drawing/2010/main" val="0"/>
@@ -1898,7 +1849,7 @@
                     </pic:cNvPicPr>
                   </pic:nvPicPr>
                   <pic:blipFill>
-                    <a:blip r:embed="rId17">
+                    <a:blip r:embed="rId18">
                       <a:extLst>
                         <a:ext uri="{28A0092B-C50C-407E-A947-70E740481C1C}">
                           <a14:useLocalDpi xmlns:a14="http://schemas.microsoft.com/office/drawing/2010/main" val="0"/>
@@ -2026,8 +1977,8 @@
       </w:r>
     </w:p>
     <w:sectPr>
-      <w:headerReference w:type="default" r:id="rId18"/>
-      <w:footerReference w:type="default" r:id="rId19"/>
+      <w:headerReference w:type="default" r:id="rId19"/>
+      <w:footerReference w:type="default" r:id="rId20"/>
       <w:pgSz w:w="12240" w:h="15840"/>
       <w:pgMar w:top="1440" w:right="1440" w:bottom="1440" w:left="1440" w:header="720" w:footer="720" w:gutter="0"/>
       <w:pgNumType w:start="0"/>
@@ -3844,6 +3795,7 @@
   <w:style w:type="character" w:default="1" w:styleId="DefaultParagraphFont">
     <w:name w:val="Default Paragraph Font"/>
     <w:uiPriority w:val="1"/>
+    <w:semiHidden/>
     <w:unhideWhenUsed/>
   </w:style>
   <w:style w:type="table" w:default="1" w:styleId="TableNormal">

</xml_diff>